<commit_message>
Added A* pseudocode to Design Document
</commit_message>
<xml_diff>
--- a/Project Documents/Diary Sheets/Weekly Log 20-Nov-24.docx
+++ b/Project Documents/Diary Sheets/Weekly Log 20-Nov-24.docx
@@ -330,7 +330,12 @@
               </w:rPr>
             </w:pPr>
             <w:r>
-              <w:rPr/>
+              <w:rPr>
+                <w:rFonts w:eastAsia="Times New Roman" w:cs="Calibri" w:cstheme="majorHAnsi"/>
+                <w:sz w:val="24"/>
+                <w:szCs w:val="24"/>
+              </w:rPr>
+              <w:t>Added A* pseudocode section in Design Document.</w:t>
             </w:r>
           </w:p>
         </w:tc>

</xml_diff>

<commit_message>
Implement retrieval of data.
</commit_message>
<xml_diff>
--- a/Project Documents/Diary Sheets/Weekly Log 20-Nov-24.docx
+++ b/Project Documents/Diary Sheets/Weekly Log 20-Nov-24.docx
@@ -189,15 +189,7 @@
                 <w:sz w:val="24"/>
                 <w:szCs w:val="24"/>
               </w:rPr>
-              <w:t>2024-11-</w:t>
-            </w:r>
-            <w:r>
-              <w:rPr>
-                <w:rFonts w:eastAsia="Times New Roman" w:cs="Calibri" w:cstheme="majorHAnsi"/>
-                <w:sz w:val="24"/>
-                <w:szCs w:val="24"/>
-              </w:rPr>
-              <w:t>24</w:t>
+              <w:t>2024-11-24</w:t>
             </w:r>
           </w:p>
         </w:tc>
@@ -370,6 +362,7 @@
                 <w:sz w:val="24"/>
                 <w:szCs w:val="24"/>
               </w:rPr>
+              <w:t>Worked on code for connecting and retrieving data from Firebase.</w:t>
             </w:r>
           </w:p>
         </w:tc>
@@ -746,7 +739,12 @@
               </w:rPr>
             </w:pPr>
             <w:r>
-              <w:rPr/>
+              <w:rPr>
+                <w:rFonts w:eastAsia="Times New Roman" w:cs="Calibri" w:cstheme="majorHAnsi"/>
+                <w:sz w:val="24"/>
+                <w:szCs w:val="24"/>
+              </w:rPr>
+              <w:t>Continue on Design Document.</w:t>
             </w:r>
           </w:p>
         </w:tc>
@@ -776,7 +774,12 @@
               </w:rPr>
             </w:pPr>
             <w:r>
-              <w:rPr/>
+              <w:rPr>
+                <w:rFonts w:eastAsia="Times New Roman" w:cs="Calibri" w:cstheme="majorHAnsi"/>
+                <w:sz w:val="24"/>
+                <w:szCs w:val="24"/>
+              </w:rPr>
+              <w:t>Work on Godot code to graphically show buildings and waypoints.</w:t>
             </w:r>
           </w:p>
         </w:tc>
@@ -937,9 +940,6 @@
           <w:szCs w:val="24"/>
         </w:rPr>
       </w:r>
-      <w:bookmarkStart w:id="0" w:name="_GoBack"/>
-      <w:bookmarkStart w:id="1" w:name="_GoBack"/>
-      <w:bookmarkEnd w:id="1"/>
     </w:p>
     <w:sectPr>
       <w:headerReference w:type="even" r:id="rId2"/>

</xml_diff>

<commit_message>
Added search room system sequence diagram
</commit_message>
<xml_diff>
--- a/Project Documents/Diary Sheets/Weekly Log 20-Nov-24.docx
+++ b/Project Documents/Diary Sheets/Weekly Log 20-Nov-24.docx
@@ -189,7 +189,15 @@
                 <w:sz w:val="24"/>
                 <w:szCs w:val="24"/>
               </w:rPr>
-              <w:t>2024-11-24</w:t>
+              <w:t>2024-11-2</w:t>
+            </w:r>
+            <w:r>
+              <w:rPr>
+                <w:rFonts w:eastAsia="Times New Roman" w:cs="Calibri" w:cstheme="majorHAnsi"/>
+                <w:sz w:val="24"/>
+                <w:szCs w:val="24"/>
+              </w:rPr>
+              <w:t>6</w:t>
             </w:r>
           </w:p>
         </w:tc>

</xml_diff>